<commit_message>
ififix pa today schedule chart
</commit_message>
<xml_diff>
--- a/backend/src/generated/DailyAttendanceReport.docx
+++ b/backend/src/generated/DailyAttendanceReport.docx
@@ -19,7 +19,7 @@
           <w:sz w:val="28"/>
           <w:szCs w:val="28"/>
         </w:rPr>
-        <w:t xml:space="preserve">Daily Attendance Report (April 23, 2025</w:t>
+        <w:t xml:space="preserve">Daily Attendance Report (April 24, 2025</w:t>
       </w:r>
       <w:proofErr w:type="spellStart"/>
       <w:r>
@@ -472,159 +472,6 @@
             </w:pPr>
             <w:r>
               <w:t xml:space="preserve">Lab 2</w:t>
-            </w:r>
-            <w:r>
-              <w:t/>
-            </w:r>
-          </w:p>
-        </w:tc>
-      </w:tr>
-      <w:tr>
-        <w:trPr>
-          <w:trHeight w:val="696"/>
-        </w:trPr>
-        <w:tc>
-          <w:tcPr>
-            <w:cnfStyle w:val="001000000000" w:firstRow="0" w:lastRow="0" w:firstColumn="1" w:lastColumn="0" w:oddVBand="0" w:evenVBand="0" w:oddHBand="0" w:evenHBand="0" w:firstRowFirstColumn="0" w:firstRowLastColumn="0" w:lastRowFirstColumn="0" w:lastRowLastColumn="0"/>
-            <w:tcW w:w="2564" w:type="dxa"/>
-            <w:vAlign w:val="center"/>
-          </w:tcPr>
-          <w:p>
-            <w:pPr>
-              <w:jc w:val="center"/>
-              <w:rPr>
-                <w:b w:val="0"/>
-                <w:bCs w:val="0"/>
-              </w:rPr>
-            </w:pPr>
-            <w:r>
-              <w:rPr>
-                <w:b w:val="0"/>
-                <w:bCs w:val="0"/>
-              </w:rPr>
-              <w:t/>
-            </w:r>
-            <w:proofErr w:type="gramStart"/>
-            <w:r>
-              <w:rPr>
-                <w:b w:val="0"/>
-                <w:bCs w:val="0"/>
-              </w:rPr>
-              <w:t/>
-            </w:r>
-            <w:r>
-              <w:rPr>
-                <w:b w:val="0"/>
-                <w:bCs w:val="0"/>
-              </w:rPr>
-              <w:t xml:space="preserve">Mark Quibral</w:t>
-            </w:r>
-            <w:proofErr w:type="gramEnd"/>
-            <w:r>
-              <w:rPr>
-                <w:b w:val="0"/>
-                <w:bCs w:val="0"/>
-              </w:rPr>
-              <w:t/>
-            </w:r>
-          </w:p>
-        </w:tc>
-        <w:tc>
-          <w:tcPr>
-            <w:tcW w:w="1826" w:type="dxa"/>
-            <w:vAlign w:val="center"/>
-          </w:tcPr>
-          <w:p>
-            <w:pPr>
-              <w:jc w:val="center"/>
-              <w:cnfStyle w:val="000000000000" w:firstRow="0" w:lastRow="0" w:firstColumn="0" w:lastColumn="0" w:oddVBand="0" w:evenVBand="0" w:oddHBand="0" w:evenHBand="0" w:firstRowFirstColumn="0" w:firstRowLastColumn="0" w:lastRowFirstColumn="0" w:lastRowLastColumn="0"/>
-            </w:pPr>
-            <w:r>
-              <w:t xml:space="preserve">IT 104</w:t>
-            </w:r>
-            <w:proofErr w:type="spellStart"/>
-            <w:r>
-              <w:t/>
-            </w:r>
-            <w:proofErr w:type="spellEnd"/>
-            <w:r>
-              <w:t/>
-            </w:r>
-          </w:p>
-        </w:tc>
-        <w:tc>
-          <w:tcPr>
-            <w:tcW w:w="3303" w:type="dxa"/>
-            <w:vAlign w:val="center"/>
-          </w:tcPr>
-          <w:p>
-            <w:pPr>
-              <w:jc w:val="center"/>
-              <w:cnfStyle w:val="000000000000" w:firstRow="0" w:lastRow="0" w:firstColumn="0" w:lastColumn="0" w:oddVBand="0" w:evenVBand="0" w:oddHBand="0" w:evenHBand="0" w:firstRowFirstColumn="0" w:firstRowLastColumn="0" w:lastRowFirstColumn="0" w:lastRowLastColumn="0"/>
-            </w:pPr>
-            <w:r>
-              <w:t xml:space="preserve">System Analysis and Design</w:t>
-            </w:r>
-            <w:proofErr w:type="spellStart"/>
-            <w:r>
-              <w:t/>
-            </w:r>
-            <w:proofErr w:type="spellEnd"/>
-            <w:r>
-              <w:t/>
-            </w:r>
-          </w:p>
-        </w:tc>
-        <w:tc>
-          <w:tcPr>
-            <w:tcW w:w="2565" w:type="dxa"/>
-            <w:vAlign w:val="center"/>
-          </w:tcPr>
-          <w:p>
-            <w:pPr>
-              <w:jc w:val="center"/>
-              <w:cnfStyle w:val="000000000000" w:firstRow="0" w:lastRow="0" w:firstColumn="0" w:lastColumn="0" w:oddVBand="0" w:evenVBand="0" w:oddHBand="0" w:evenHBand="0" w:firstRowFirstColumn="0" w:firstRowLastColumn="0" w:lastRowFirstColumn="0" w:lastRowLastColumn="0"/>
-            </w:pPr>
-            <w:r>
-              <w:t xml:space="preserve">present</w:t>
-            </w:r>
-          </w:p>
-        </w:tc>
-        <w:tc>
-          <w:tcPr>
-            <w:tcW w:w="2565" w:type="dxa"/>
-            <w:vAlign w:val="center"/>
-          </w:tcPr>
-          <w:p>
-            <w:pPr>
-              <w:jc w:val="center"/>
-              <w:cnfStyle w:val="000000000000" w:firstRow="0" w:lastRow="0" w:firstColumn="0" w:lastColumn="0" w:oddVBand="0" w:evenVBand="0" w:oddHBand="0" w:evenHBand="0" w:firstRowFirstColumn="0" w:firstRowLastColumn="0" w:lastRowFirstColumn="0" w:lastRowLastColumn="0"/>
-            </w:pPr>
-            <w:r>
-              <w:t xml:space="preserve">- / -</w:t>
-            </w:r>
-            <w:proofErr w:type="spellStart"/>
-            <w:r>
-              <w:t/>
-            </w:r>
-            <w:proofErr w:type="spellEnd"/>
-            <w:r>
-              <w:t/>
-            </w:r>
-          </w:p>
-        </w:tc>
-        <w:tc>
-          <w:tcPr>
-            <w:tcW w:w="2565" w:type="dxa"/>
-            <w:vAlign w:val="center"/>
-          </w:tcPr>
-          <w:p>
-            <w:pPr>
-              <w:jc w:val="center"/>
-              <w:cnfStyle w:val="000000000000" w:firstRow="0" w:lastRow="0" w:firstColumn="0" w:lastColumn="0" w:oddVBand="0" w:evenVBand="0" w:oddHBand="0" w:evenHBand="0" w:firstRowFirstColumn="0" w:firstRowLastColumn="0" w:lastRowFirstColumn="0" w:lastRowLastColumn="0"/>
-            </w:pPr>
-            <w:r>
-              <w:t xml:space="preserve">Lab 1</w:t>
             </w:r>
             <w:r>
               <w:t/>

</xml_diff>